<commit_message>
Added median and mode, Updated API
</commit_message>
<xml_diff>
--- a/docs/PHPMySqlAPI.docx
+++ b/docs/PHPMySqlAPI.docx
@@ -16,11 +16,9 @@
       </w:pPr>
     </w:p>
     <w:p>
-      <w:proofErr w:type="spellStart"/>
       <w:r>
         <w:t>Actions.php</w:t>
       </w:r>
-      <w:proofErr w:type="spellEnd"/>
     </w:p>
     <w:p>
       <w:pPr>
@@ -39,23 +37,13 @@
         </w:rPr>
         <w:t>-</w:t>
       </w:r>
-      <w:proofErr w:type="gramStart"/>
-      <w:r>
-        <w:rPr>
-          <w:b/>
-          <w:sz w:val="20"/>
-          <w:szCs w:val="20"/>
-        </w:rPr>
-        <w:t>Increment(</w:t>
-      </w:r>
-      <w:proofErr w:type="gramEnd"/>
-      <w:r>
-        <w:rPr>
-          <w:b/>
-          <w:sz w:val="20"/>
-          <w:szCs w:val="20"/>
-        </w:rPr>
-        <w:t>Boolean)</w:t>
+      <w:r>
+        <w:rPr>
+          <w:b/>
+          <w:sz w:val="20"/>
+          <w:szCs w:val="20"/>
+        </w:rPr>
+        <w:t>Increment(Boolean)</w:t>
       </w:r>
     </w:p>
     <w:p>
@@ -108,142 +96,87 @@
           <w:szCs w:val="18"/>
         </w:rPr>
         <w:tab/>
-      </w:r>
-      <w:proofErr w:type="gramStart"/>
-      <w:r>
-        <w:rPr>
-          <w:sz w:val="18"/>
-          <w:szCs w:val="18"/>
-        </w:rPr>
-        <w:t>that</w:t>
-      </w:r>
-      <w:proofErr w:type="gramEnd"/>
-      <w:r>
-        <w:rPr>
-          <w:sz w:val="18"/>
-          <w:szCs w:val="18"/>
-        </w:rPr>
-        <w:t xml:space="preserve"> represents entering (true), or exiting (false) respectively. Default true on empty parameter.</w:t>
-      </w:r>
-    </w:p>
-    <w:p>
-      <w:pPr>
-        <w:rPr>
-          <w:b/>
-          <w:sz w:val="20"/>
-          <w:szCs w:val="20"/>
-        </w:rPr>
-      </w:pPr>
-      <w:r>
-        <w:rPr>
-          <w:sz w:val="18"/>
-          <w:szCs w:val="18"/>
-        </w:rPr>
-        <w:tab/>
-      </w:r>
-      <w:r>
-        <w:rPr>
-          <w:b/>
-          <w:sz w:val="20"/>
-          <w:szCs w:val="20"/>
-        </w:rPr>
+        <w:t>that represents entering (true), or exiting (false) respectively. Default true on empty parameter.</w:t>
+      </w:r>
+    </w:p>
+    <w:p>
+      <w:pPr>
+        <w:rPr>
+          <w:b/>
+          <w:sz w:val="20"/>
+          <w:szCs w:val="20"/>
+        </w:rPr>
+      </w:pPr>
+      <w:r>
+        <w:rPr>
+          <w:sz w:val="18"/>
+          <w:szCs w:val="18"/>
+        </w:rPr>
+        <w:tab/>
+      </w:r>
+      <w:r>
+        <w:rPr>
+          <w:b/>
+          <w:sz w:val="20"/>
+          <w:szCs w:val="20"/>
+        </w:rPr>
+        <w:t>-ResetDb()</w:t>
+      </w:r>
+    </w:p>
+    <w:p>
+      <w:pPr>
+        <w:rPr>
+          <w:sz w:val="18"/>
+          <w:szCs w:val="18"/>
+        </w:rPr>
+      </w:pPr>
+      <w:r>
+        <w:rPr>
+          <w:b/>
+          <w:sz w:val="20"/>
+          <w:szCs w:val="20"/>
+        </w:rPr>
+        <w:tab/>
+      </w:r>
+      <w:r>
+        <w:rPr>
+          <w:b/>
+          <w:sz w:val="20"/>
+          <w:szCs w:val="20"/>
+        </w:rPr>
+        <w:tab/>
+      </w:r>
+      <w:r>
+        <w:rPr>
+          <w:sz w:val="18"/>
+          <w:szCs w:val="18"/>
+        </w:rPr>
+        <w:t xml:space="preserve">Deletes all foot traffic data from database and resets auto increment. </w:t>
+      </w:r>
+    </w:p>
+    <w:p>
+      <w:pPr>
+        <w:rPr>
+          <w:b/>
+          <w:sz w:val="18"/>
+          <w:szCs w:val="18"/>
+        </w:rPr>
+      </w:pPr>
+      <w:r>
+        <w:rPr>
+          <w:sz w:val="18"/>
+          <w:szCs w:val="18"/>
+        </w:rPr>
+        <w:tab/>
         <w:t>-</w:t>
       </w:r>
-      <w:proofErr w:type="spellStart"/>
-      <w:proofErr w:type="gramStart"/>
-      <w:r>
-        <w:rPr>
-          <w:b/>
-          <w:sz w:val="20"/>
-          <w:szCs w:val="20"/>
-        </w:rPr>
-        <w:t>ResetDb</w:t>
-      </w:r>
-      <w:proofErr w:type="spellEnd"/>
-      <w:r>
-        <w:rPr>
-          <w:b/>
-          <w:sz w:val="20"/>
-          <w:szCs w:val="20"/>
-        </w:rPr>
-        <w:t>()</w:t>
-      </w:r>
-      <w:proofErr w:type="gramEnd"/>
-    </w:p>
-    <w:p>
-      <w:pPr>
-        <w:rPr>
-          <w:sz w:val="18"/>
-          <w:szCs w:val="18"/>
-        </w:rPr>
-      </w:pPr>
-      <w:r>
-        <w:rPr>
-          <w:b/>
-          <w:sz w:val="20"/>
-          <w:szCs w:val="20"/>
-        </w:rPr>
-        <w:tab/>
-      </w:r>
-      <w:r>
-        <w:rPr>
-          <w:b/>
-          <w:sz w:val="20"/>
-          <w:szCs w:val="20"/>
-        </w:rPr>
-        <w:tab/>
-      </w:r>
-      <w:r>
-        <w:rPr>
-          <w:sz w:val="18"/>
-          <w:szCs w:val="18"/>
-        </w:rPr>
-        <w:t xml:space="preserve">Deletes all foot traffic data from database and resets auto increment. </w:t>
-      </w:r>
-    </w:p>
-    <w:p>
-      <w:pPr>
-        <w:rPr>
-          <w:b/>
-          <w:sz w:val="18"/>
-          <w:szCs w:val="18"/>
-        </w:rPr>
-      </w:pPr>
-      <w:r>
-        <w:rPr>
-          <w:sz w:val="18"/>
-          <w:szCs w:val="18"/>
-        </w:rPr>
-        <w:tab/>
-        <w:t>-</w:t>
-      </w:r>
-      <w:proofErr w:type="spellStart"/>
-      <w:proofErr w:type="gramStart"/>
-      <w:r>
-        <w:rPr>
-          <w:b/>
-          <w:sz w:val="20"/>
-          <w:szCs w:val="18"/>
-        </w:rPr>
-        <w:t>GetAllCounts</w:t>
-      </w:r>
-      <w:proofErr w:type="spellEnd"/>
-      <w:r>
-        <w:rPr>
-          <w:b/>
-          <w:sz w:val="20"/>
-          <w:szCs w:val="18"/>
-        </w:rPr>
-        <w:t>(</w:t>
-      </w:r>
-      <w:proofErr w:type="gramEnd"/>
-      <w:r>
-        <w:rPr>
-          <w:b/>
-          <w:sz w:val="20"/>
-          <w:szCs w:val="18"/>
-        </w:rPr>
-        <w:t>)</w:t>
+      <w:r>
+        <w:rPr>
+          <w:b/>
+          <w:sz w:val="20"/>
+          <w:szCs w:val="18"/>
+        </w:rPr>
+        <w:t>GetAllCounts()</w:t>
       </w:r>
       <w:r>
         <w:rPr>
@@ -297,35 +230,7 @@
           <w:sz w:val="20"/>
           <w:szCs w:val="18"/>
         </w:rPr>
-        <w:t>-</w:t>
-      </w:r>
-      <w:proofErr w:type="spellStart"/>
-      <w:proofErr w:type="gramStart"/>
-      <w:r>
-        <w:rPr>
-          <w:b/>
-          <w:sz w:val="20"/>
-          <w:szCs w:val="18"/>
-        </w:rPr>
-        <w:t>AnalzeQuery</w:t>
-      </w:r>
-      <w:proofErr w:type="spellEnd"/>
-      <w:r>
-        <w:rPr>
-          <w:b/>
-          <w:sz w:val="20"/>
-          <w:szCs w:val="18"/>
-        </w:rPr>
-        <w:t>(</w:t>
-      </w:r>
-      <w:proofErr w:type="gramEnd"/>
-      <w:r>
-        <w:rPr>
-          <w:b/>
-          <w:sz w:val="20"/>
-          <w:szCs w:val="18"/>
-        </w:rPr>
-        <w:t>String)</w:t>
+        <w:t>-AnalzeQuery(String)</w:t>
       </w:r>
     </w:p>
     <w:p>
@@ -365,35 +270,7 @@
           <w:sz w:val="20"/>
           <w:szCs w:val="18"/>
         </w:rPr>
-        <w:t>-</w:t>
-      </w:r>
-      <w:proofErr w:type="spellStart"/>
-      <w:proofErr w:type="gramStart"/>
-      <w:r>
-        <w:rPr>
-          <w:b/>
-          <w:sz w:val="20"/>
-          <w:szCs w:val="18"/>
-        </w:rPr>
-        <w:t>GetHourData</w:t>
-      </w:r>
-      <w:proofErr w:type="spellEnd"/>
-      <w:r>
-        <w:rPr>
-          <w:b/>
-          <w:sz w:val="20"/>
-          <w:szCs w:val="18"/>
-        </w:rPr>
-        <w:t>(</w:t>
-      </w:r>
-      <w:proofErr w:type="gramEnd"/>
-      <w:r>
-        <w:rPr>
-          <w:b/>
-          <w:sz w:val="20"/>
-          <w:szCs w:val="18"/>
-        </w:rPr>
-        <w:t>String)</w:t>
+        <w:t>-GetHourData(String)</w:t>
       </w:r>
     </w:p>
     <w:p>
@@ -431,23 +308,7 @@
           <w:sz w:val="18"/>
           <w:szCs w:val="18"/>
         </w:rPr>
-        <w:t xml:space="preserve"> to </w:t>
-      </w:r>
-      <w:proofErr w:type="spellStart"/>
-      <w:r>
-        <w:rPr>
-          <w:sz w:val="18"/>
-          <w:szCs w:val="18"/>
-        </w:rPr>
-        <w:t>AnaylzeQuery</w:t>
-      </w:r>
-      <w:proofErr w:type="spellEnd"/>
-      <w:r>
-        <w:rPr>
-          <w:sz w:val="18"/>
-          <w:szCs w:val="18"/>
-        </w:rPr>
-        <w:t xml:space="preserve"> to return the given SUM, AVG, MIN, MAX for the specific time interval.</w:t>
+        <w:t xml:space="preserve"> to AnaylzeQuery to return the given SUM, AVG, MIN, MAX for the specific time interval.</w:t>
       </w:r>
     </w:p>
     <w:p>
@@ -465,82 +326,38 @@
           <w:sz w:val="20"/>
           <w:szCs w:val="18"/>
         </w:rPr>
-        <w:t>-</w:t>
-      </w:r>
-      <w:proofErr w:type="spellStart"/>
-      <w:proofErr w:type="gramStart"/>
-      <w:r>
-        <w:rPr>
-          <w:b/>
-          <w:sz w:val="20"/>
-          <w:szCs w:val="18"/>
-        </w:rPr>
-        <w:t>GetDayData</w:t>
-      </w:r>
-      <w:proofErr w:type="spellEnd"/>
-      <w:r>
-        <w:rPr>
-          <w:b/>
-          <w:sz w:val="20"/>
-          <w:szCs w:val="18"/>
-        </w:rPr>
-        <w:t>(</w:t>
-      </w:r>
-      <w:proofErr w:type="gramEnd"/>
-      <w:r>
-        <w:rPr>
-          <w:b/>
-          <w:sz w:val="20"/>
-          <w:szCs w:val="18"/>
-        </w:rPr>
-        <w:t>String)</w:t>
-      </w:r>
-    </w:p>
-    <w:p>
-      <w:pPr>
-        <w:rPr>
-          <w:sz w:val="18"/>
-          <w:szCs w:val="18"/>
-        </w:rPr>
-      </w:pPr>
-      <w:r>
-        <w:rPr>
-          <w:b/>
-          <w:sz w:val="20"/>
-          <w:szCs w:val="18"/>
-        </w:rPr>
-        <w:tab/>
-      </w:r>
-      <w:r>
-        <w:rPr>
-          <w:b/>
-          <w:sz w:val="20"/>
-          <w:szCs w:val="18"/>
-        </w:rPr>
-        <w:tab/>
-      </w:r>
-      <w:r>
-        <w:rPr>
-          <w:sz w:val="18"/>
-          <w:szCs w:val="18"/>
-        </w:rPr>
-        <w:t xml:space="preserve">Passes given day to </w:t>
-      </w:r>
-      <w:proofErr w:type="spellStart"/>
-      <w:r>
-        <w:rPr>
-          <w:sz w:val="18"/>
-          <w:szCs w:val="18"/>
-        </w:rPr>
-        <w:t>AnaylzeQuery</w:t>
-      </w:r>
-      <w:proofErr w:type="spellEnd"/>
-      <w:r>
-        <w:rPr>
-          <w:sz w:val="18"/>
-          <w:szCs w:val="18"/>
-        </w:rPr>
-        <w:t xml:space="preserve"> to return the given SUM, AVG, MIN, MAX for the specific time interval.</w:t>
+        <w:t>-GetDayData(String)</w:t>
+      </w:r>
+    </w:p>
+    <w:p>
+      <w:pPr>
+        <w:rPr>
+          <w:sz w:val="18"/>
+          <w:szCs w:val="18"/>
+        </w:rPr>
+      </w:pPr>
+      <w:r>
+        <w:rPr>
+          <w:b/>
+          <w:sz w:val="20"/>
+          <w:szCs w:val="18"/>
+        </w:rPr>
+        <w:tab/>
+      </w:r>
+      <w:r>
+        <w:rPr>
+          <w:b/>
+          <w:sz w:val="20"/>
+          <w:szCs w:val="18"/>
+        </w:rPr>
+        <w:tab/>
+      </w:r>
+      <w:r>
+        <w:rPr>
+          <w:sz w:val="18"/>
+          <w:szCs w:val="18"/>
+        </w:rPr>
+        <w:t>Passes given day to AnaylzeQuery to return the given SUM, AVG, MIN, MAX for the specific time interval.</w:t>
       </w:r>
     </w:p>
     <w:p>
@@ -558,82 +375,38 @@
           <w:sz w:val="20"/>
           <w:szCs w:val="18"/>
         </w:rPr>
-        <w:t>-</w:t>
-      </w:r>
-      <w:proofErr w:type="spellStart"/>
-      <w:proofErr w:type="gramStart"/>
-      <w:r>
-        <w:rPr>
-          <w:b/>
-          <w:sz w:val="20"/>
-          <w:szCs w:val="18"/>
-        </w:rPr>
-        <w:t>GetWeekData</w:t>
-      </w:r>
-      <w:proofErr w:type="spellEnd"/>
-      <w:r>
-        <w:rPr>
-          <w:b/>
-          <w:sz w:val="20"/>
-          <w:szCs w:val="18"/>
-        </w:rPr>
-        <w:t>(</w:t>
-      </w:r>
-      <w:proofErr w:type="gramEnd"/>
-      <w:r>
-        <w:rPr>
-          <w:b/>
-          <w:sz w:val="20"/>
-          <w:szCs w:val="18"/>
-        </w:rPr>
-        <w:t>String)</w:t>
-      </w:r>
-    </w:p>
-    <w:p>
-      <w:pPr>
-        <w:rPr>
-          <w:sz w:val="18"/>
-          <w:szCs w:val="18"/>
-        </w:rPr>
-      </w:pPr>
-      <w:r>
-        <w:rPr>
-          <w:b/>
-          <w:sz w:val="20"/>
-          <w:szCs w:val="18"/>
-        </w:rPr>
-        <w:tab/>
-      </w:r>
-      <w:r>
-        <w:rPr>
-          <w:b/>
-          <w:sz w:val="20"/>
-          <w:szCs w:val="18"/>
-        </w:rPr>
-        <w:tab/>
-      </w:r>
-      <w:r>
-        <w:rPr>
-          <w:sz w:val="18"/>
-          <w:szCs w:val="18"/>
-        </w:rPr>
-        <w:t xml:space="preserve">Passes given week to </w:t>
-      </w:r>
-      <w:proofErr w:type="spellStart"/>
-      <w:r>
-        <w:rPr>
-          <w:sz w:val="18"/>
-          <w:szCs w:val="18"/>
-        </w:rPr>
-        <w:t>AnaylzeQuery</w:t>
-      </w:r>
-      <w:proofErr w:type="spellEnd"/>
-      <w:r>
-        <w:rPr>
-          <w:sz w:val="18"/>
-          <w:szCs w:val="18"/>
-        </w:rPr>
-        <w:t xml:space="preserve"> to return the given SUM, AVG, MIN, MAX for the specific time interval.</w:t>
+        <w:t>-GetWeekData(String)</w:t>
+      </w:r>
+    </w:p>
+    <w:p>
+      <w:pPr>
+        <w:rPr>
+          <w:sz w:val="18"/>
+          <w:szCs w:val="18"/>
+        </w:rPr>
+      </w:pPr>
+      <w:r>
+        <w:rPr>
+          <w:b/>
+          <w:sz w:val="20"/>
+          <w:szCs w:val="18"/>
+        </w:rPr>
+        <w:tab/>
+      </w:r>
+      <w:r>
+        <w:rPr>
+          <w:b/>
+          <w:sz w:val="20"/>
+          <w:szCs w:val="18"/>
+        </w:rPr>
+        <w:tab/>
+      </w:r>
+      <w:r>
+        <w:rPr>
+          <w:sz w:val="18"/>
+          <w:szCs w:val="18"/>
+        </w:rPr>
+        <w:t>Passes given week to AnaylzeQuery to return the given SUM, AVG, MIN, MAX for the specific time interval.</w:t>
       </w:r>
     </w:p>
     <w:p>
@@ -651,137 +424,175 @@
           <w:sz w:val="20"/>
           <w:szCs w:val="18"/>
         </w:rPr>
-        <w:t>-</w:t>
-      </w:r>
-      <w:proofErr w:type="spellStart"/>
-      <w:proofErr w:type="gramStart"/>
-      <w:r>
-        <w:rPr>
-          <w:b/>
-          <w:sz w:val="20"/>
-          <w:szCs w:val="18"/>
-        </w:rPr>
-        <w:t>GetMonthData</w:t>
-      </w:r>
-      <w:proofErr w:type="spellEnd"/>
-      <w:r>
-        <w:rPr>
-          <w:b/>
-          <w:sz w:val="20"/>
-          <w:szCs w:val="18"/>
-        </w:rPr>
-        <w:t>(</w:t>
-      </w:r>
-      <w:proofErr w:type="gramEnd"/>
-      <w:r>
-        <w:rPr>
-          <w:b/>
-          <w:sz w:val="20"/>
-          <w:szCs w:val="18"/>
-        </w:rPr>
-        <w:t>String)</w:t>
-      </w:r>
-    </w:p>
-    <w:p>
-      <w:pPr>
-        <w:rPr>
-          <w:sz w:val="20"/>
-          <w:szCs w:val="18"/>
-        </w:rPr>
-      </w:pPr>
-      <w:r>
-        <w:rPr>
-          <w:b/>
-          <w:sz w:val="20"/>
-          <w:szCs w:val="18"/>
-        </w:rPr>
-        <w:tab/>
-      </w:r>
-      <w:r>
-        <w:rPr>
-          <w:b/>
-          <w:sz w:val="20"/>
-          <w:szCs w:val="18"/>
-        </w:rPr>
-        <w:tab/>
-      </w:r>
-      <w:r>
-        <w:rPr>
-          <w:sz w:val="18"/>
-          <w:szCs w:val="18"/>
-        </w:rPr>
-        <w:t xml:space="preserve">Passes given month to </w:t>
-      </w:r>
-      <w:proofErr w:type="spellStart"/>
-      <w:r>
-        <w:rPr>
-          <w:sz w:val="18"/>
-          <w:szCs w:val="18"/>
-        </w:rPr>
-        <w:t>AnaylzeQuery</w:t>
-      </w:r>
-      <w:proofErr w:type="spellEnd"/>
-      <w:r>
-        <w:rPr>
-          <w:sz w:val="18"/>
-          <w:szCs w:val="18"/>
-        </w:rPr>
-        <w:t xml:space="preserve"> to return the given SUM, AVG, MIN, MAX for the specific time interval.</w:t>
-      </w:r>
-    </w:p>
-    <w:p>
-      <w:proofErr w:type="spellStart"/>
+        <w:t>-GetMonthData(String)</w:t>
+      </w:r>
+    </w:p>
+    <w:p>
+      <w:pPr>
+        <w:rPr>
+          <w:sz w:val="18"/>
+          <w:szCs w:val="18"/>
+        </w:rPr>
+      </w:pPr>
+      <w:r>
+        <w:rPr>
+          <w:b/>
+          <w:sz w:val="20"/>
+          <w:szCs w:val="18"/>
+        </w:rPr>
+        <w:tab/>
+      </w:r>
+      <w:r>
+        <w:rPr>
+          <w:b/>
+          <w:sz w:val="20"/>
+          <w:szCs w:val="18"/>
+        </w:rPr>
+        <w:tab/>
+      </w:r>
+      <w:r>
+        <w:rPr>
+          <w:sz w:val="18"/>
+          <w:szCs w:val="18"/>
+        </w:rPr>
+        <w:t>Passes given month to AnaylzeQuery to return the given SUM, AVG, MIN, MAX for the specific time interval.</w:t>
+      </w:r>
+    </w:p>
+    <w:p>
+      <w:pPr>
+        <w:rPr>
+          <w:b/>
+          <w:sz w:val="20"/>
+          <w:szCs w:val="18"/>
+        </w:rPr>
+      </w:pPr>
+      <w:r>
+        <w:rPr>
+          <w:sz w:val="18"/>
+          <w:szCs w:val="18"/>
+        </w:rPr>
+        <w:tab/>
+      </w:r>
+      <w:r>
+        <w:rPr>
+          <w:b/>
+          <w:sz w:val="20"/>
+          <w:szCs w:val="18"/>
+        </w:rPr>
+        <w:t>-CalculateMode(integer array)</w:t>
+      </w:r>
+    </w:p>
+    <w:p>
+      <w:pPr>
+        <w:rPr>
+          <w:sz w:val="18"/>
+          <w:szCs w:val="18"/>
+        </w:rPr>
+      </w:pPr>
+      <w:r>
+        <w:rPr>
+          <w:b/>
+          <w:sz w:val="20"/>
+          <w:szCs w:val="18"/>
+        </w:rPr>
+        <w:tab/>
+      </w:r>
+      <w:r>
+        <w:rPr>
+          <w:b/>
+          <w:sz w:val="20"/>
+          <w:szCs w:val="18"/>
+        </w:rPr>
+        <w:tab/>
+      </w:r>
+      <w:r>
+        <w:rPr>
+          <w:sz w:val="18"/>
+          <w:szCs w:val="18"/>
+        </w:rPr>
+        <w:t>Calculates and returns the mode of the given integer array.</w:t>
+      </w:r>
+    </w:p>
+    <w:p>
+      <w:pPr>
+        <w:rPr>
+          <w:b/>
+          <w:sz w:val="20"/>
+          <w:szCs w:val="18"/>
+        </w:rPr>
+      </w:pPr>
+      <w:r>
+        <w:rPr>
+          <w:sz w:val="18"/>
+          <w:szCs w:val="18"/>
+        </w:rPr>
+        <w:tab/>
+      </w:r>
+      <w:r>
+        <w:rPr>
+          <w:b/>
+          <w:sz w:val="20"/>
+          <w:szCs w:val="18"/>
+        </w:rPr>
+        <w:t>-CalculateMedian(integer array)</w:t>
+      </w:r>
+    </w:p>
+    <w:p>
+      <w:pPr>
+        <w:rPr>
+          <w:sz w:val="18"/>
+          <w:szCs w:val="18"/>
+        </w:rPr>
+      </w:pPr>
+      <w:r>
+        <w:rPr>
+          <w:b/>
+          <w:sz w:val="20"/>
+          <w:szCs w:val="18"/>
+        </w:rPr>
+        <w:tab/>
+      </w:r>
+      <w:r>
+        <w:rPr>
+          <w:b/>
+          <w:sz w:val="20"/>
+          <w:szCs w:val="18"/>
+        </w:rPr>
+        <w:tab/>
+      </w:r>
+      <w:r>
+        <w:rPr>
+          <w:sz w:val="18"/>
+          <w:szCs w:val="18"/>
+        </w:rPr>
+        <w:t>Calculates and returns the median of the given integer array.</w:t>
+      </w:r>
+      <w:bookmarkStart w:id="0" w:name="_GoBack"/>
+      <w:bookmarkEnd w:id="0"/>
+    </w:p>
+    <w:p>
       <w:r>
         <w:t>Partials.php</w:t>
       </w:r>
-      <w:proofErr w:type="spellEnd"/>
-    </w:p>
-    <w:p>
-      <w:pPr>
-        <w:rPr>
-          <w:b/>
-          <w:sz w:val="20"/>
-          <w:szCs w:val="20"/>
-        </w:rPr>
-      </w:pPr>
-      <w:r>
-        <w:tab/>
-      </w:r>
-      <w:r>
-        <w:rPr>
-          <w:b/>
-          <w:sz w:val="20"/>
-          <w:szCs w:val="20"/>
-        </w:rPr>
-        <w:t>-</w:t>
-      </w:r>
-      <w:proofErr w:type="spellStart"/>
-      <w:proofErr w:type="gramStart"/>
-      <w:r>
-        <w:rPr>
-          <w:b/>
-          <w:sz w:val="20"/>
-          <w:szCs w:val="20"/>
-        </w:rPr>
-        <w:t>HtmlHeader</w:t>
-      </w:r>
-      <w:proofErr w:type="spellEnd"/>
-      <w:r>
-        <w:rPr>
-          <w:b/>
-          <w:sz w:val="20"/>
-          <w:szCs w:val="20"/>
-        </w:rPr>
-        <w:t>(</w:t>
-      </w:r>
-      <w:proofErr w:type="gramEnd"/>
-      <w:r>
-        <w:rPr>
-          <w:b/>
-          <w:sz w:val="20"/>
-          <w:szCs w:val="20"/>
-        </w:rPr>
-        <w:t>String)</w:t>
+    </w:p>
+    <w:p>
+      <w:pPr>
+        <w:rPr>
+          <w:b/>
+          <w:sz w:val="20"/>
+          <w:szCs w:val="20"/>
+        </w:rPr>
+      </w:pPr>
+      <w:r>
+        <w:tab/>
+      </w:r>
+      <w:r>
+        <w:rPr>
+          <w:b/>
+          <w:sz w:val="20"/>
+          <w:szCs w:val="20"/>
+        </w:rPr>
+        <w:t>-HtmlHeader(String)</w:t>
       </w:r>
     </w:p>
     <w:p>
@@ -797,75 +608,31 @@
           <w:sz w:val="18"/>
           <w:szCs w:val="20"/>
         </w:rPr>
-        <w:t xml:space="preserve">Dynamically sets html header of every webpage based on given page title, imports necessary </w:t>
-      </w:r>
-      <w:proofErr w:type="spellStart"/>
-      <w:r>
-        <w:rPr>
-          <w:sz w:val="18"/>
-          <w:szCs w:val="20"/>
-        </w:rPr>
-        <w:t>javascript</w:t>
-      </w:r>
-      <w:proofErr w:type="spellEnd"/>
-      <w:r>
-        <w:rPr>
-          <w:sz w:val="18"/>
-          <w:szCs w:val="20"/>
-        </w:rPr>
-        <w:t>/CSS/Google chart utilities.</w:t>
-      </w:r>
-    </w:p>
-    <w:p>
-      <w:pPr>
-        <w:rPr>
-          <w:b/>
-          <w:sz w:val="20"/>
-          <w:szCs w:val="20"/>
-        </w:rPr>
-      </w:pPr>
-      <w:r>
-        <w:rPr>
-          <w:sz w:val="18"/>
-          <w:szCs w:val="20"/>
-        </w:rPr>
-        <w:tab/>
-      </w:r>
-      <w:r>
-        <w:rPr>
-          <w:b/>
-          <w:sz w:val="20"/>
-          <w:szCs w:val="20"/>
-        </w:rPr>
-        <w:t>-</w:t>
-      </w:r>
-      <w:proofErr w:type="spellStart"/>
-      <w:proofErr w:type="gramStart"/>
-      <w:r>
-        <w:rPr>
-          <w:b/>
-          <w:sz w:val="20"/>
-          <w:szCs w:val="20"/>
-        </w:rPr>
-        <w:t>HtmlNavbar</w:t>
-      </w:r>
-      <w:proofErr w:type="spellEnd"/>
-      <w:r>
-        <w:rPr>
-          <w:b/>
-          <w:sz w:val="20"/>
-          <w:szCs w:val="20"/>
-        </w:rPr>
-        <w:t>(</w:t>
-      </w:r>
-      <w:proofErr w:type="gramEnd"/>
-      <w:r>
-        <w:rPr>
-          <w:b/>
-          <w:sz w:val="20"/>
-          <w:szCs w:val="20"/>
-        </w:rPr>
-        <w:t>String)</w:t>
+        <w:t>Dynamically sets html header of every webpage based on given page title, imports necessary javascript/CSS/Google chart utilities.</w:t>
+      </w:r>
+    </w:p>
+    <w:p>
+      <w:pPr>
+        <w:rPr>
+          <w:b/>
+          <w:sz w:val="20"/>
+          <w:szCs w:val="20"/>
+        </w:rPr>
+      </w:pPr>
+      <w:r>
+        <w:rPr>
+          <w:sz w:val="18"/>
+          <w:szCs w:val="20"/>
+        </w:rPr>
+        <w:tab/>
+      </w:r>
+      <w:r>
+        <w:rPr>
+          <w:b/>
+          <w:sz w:val="20"/>
+          <w:szCs w:val="20"/>
+        </w:rPr>
+        <w:t>-HtmlNavbar(String)</w:t>
       </w:r>
     </w:p>
     <w:p>
@@ -904,36 +671,17 @@
           <w:sz w:val="18"/>
           <w:szCs w:val="20"/>
         </w:rPr>
-        <w:tab/>
-      </w:r>
-      <w:r>
-        <w:rPr>
-          <w:b/>
-          <w:sz w:val="20"/>
-          <w:szCs w:val="20"/>
-        </w:rPr>
-        <w:t>-</w:t>
-      </w:r>
-      <w:proofErr w:type="spellStart"/>
-      <w:proofErr w:type="gramStart"/>
-      <w:r>
-        <w:rPr>
-          <w:b/>
-          <w:sz w:val="20"/>
-          <w:szCs w:val="20"/>
-        </w:rPr>
-        <w:t>StandardChartForm</w:t>
-      </w:r>
-      <w:proofErr w:type="spellEnd"/>
-      <w:r>
-        <w:rPr>
-          <w:b/>
-          <w:sz w:val="20"/>
-          <w:szCs w:val="20"/>
-        </w:rPr>
-        <w:t>()</w:t>
-      </w:r>
-      <w:proofErr w:type="gramEnd"/>
+        <w:lastRenderedPageBreak/>
+        <w:tab/>
+      </w:r>
+      <w:r>
+        <w:rPr>
+          <w:b/>
+          <w:sz w:val="20"/>
+          <w:szCs w:val="20"/>
+        </w:rPr>
+        <w:t>-StandardChartForm()</w:t>
+      </w:r>
     </w:p>
     <w:p>
       <w:pPr>
@@ -987,28 +735,8 @@
           <w:sz w:val="20"/>
           <w:szCs w:val="20"/>
         </w:rPr>
-        <w:t>-</w:t>
-      </w:r>
-      <w:proofErr w:type="spellStart"/>
-      <w:proofErr w:type="gramStart"/>
-      <w:r>
-        <w:rPr>
-          <w:b/>
-          <w:sz w:val="20"/>
-          <w:szCs w:val="20"/>
-        </w:rPr>
-        <w:t>AnalysisTable</w:t>
-      </w:r>
-      <w:proofErr w:type="spellEnd"/>
-      <w:r>
-        <w:rPr>
-          <w:b/>
-          <w:sz w:val="20"/>
-          <w:szCs w:val="20"/>
-        </w:rPr>
-        <w:t>()</w:t>
-      </w:r>
-      <w:proofErr w:type="gramEnd"/>
+        <w:t>-AnalysisTable()</w:t>
+      </w:r>
     </w:p>
     <w:p>
       <w:pPr>
@@ -1043,7 +771,6 @@
     </w:p>
     <w:p>
       <w:r>
-        <w:lastRenderedPageBreak/>
         <w:t>Main.js</w:t>
       </w:r>
     </w:p>
@@ -1062,122 +789,54 @@
           <w:b/>
           <w:sz w:val="20"/>
         </w:rPr>
-        <w:t>-</w:t>
-      </w:r>
-      <w:proofErr w:type="spellStart"/>
-      <w:proofErr w:type="gramStart"/>
-      <w:r>
-        <w:rPr>
-          <w:b/>
-          <w:sz w:val="20"/>
-        </w:rPr>
-        <w:t>LoadGraph</w:t>
-      </w:r>
-      <w:proofErr w:type="spellEnd"/>
-      <w:r>
-        <w:rPr>
-          <w:b/>
-          <w:sz w:val="20"/>
-        </w:rPr>
-        <w:t>(</w:t>
-      </w:r>
-      <w:proofErr w:type="gramEnd"/>
-      <w:r>
-        <w:rPr>
-          <w:b/>
-          <w:sz w:val="20"/>
-        </w:rPr>
-        <w:t xml:space="preserve">integer array, function </w:t>
-      </w:r>
-      <w:proofErr w:type="spellStart"/>
-      <w:r>
-        <w:rPr>
-          <w:b/>
-          <w:sz w:val="20"/>
-        </w:rPr>
-        <w:t>formatDate</w:t>
-      </w:r>
-      <w:proofErr w:type="spellEnd"/>
-      <w:r>
-        <w:rPr>
-          <w:b/>
-          <w:sz w:val="20"/>
-        </w:rPr>
-        <w:t>)</w:t>
-      </w:r>
-    </w:p>
-    <w:p>
-      <w:pPr>
-        <w:rPr>
-          <w:sz w:val="18"/>
-        </w:rPr>
-      </w:pPr>
-      <w:r>
-        <w:rPr>
-          <w:b/>
-          <w:sz w:val="20"/>
-        </w:rPr>
-        <w:tab/>
-      </w:r>
-      <w:r>
-        <w:rPr>
-          <w:b/>
-          <w:sz w:val="20"/>
-        </w:rPr>
-        <w:tab/>
-      </w:r>
-      <w:r>
-        <w:rPr>
-          <w:sz w:val="18"/>
-        </w:rPr>
-        <w:t xml:space="preserve">Creates graph based on the array of data received from database broken into time intervals, </w:t>
-      </w:r>
-      <w:proofErr w:type="spellStart"/>
-      <w:r>
-        <w:rPr>
-          <w:sz w:val="18"/>
-        </w:rPr>
-        <w:t>formatDate</w:t>
-      </w:r>
-      <w:proofErr w:type="spellEnd"/>
-      <w:r>
-        <w:rPr>
-          <w:sz w:val="18"/>
-        </w:rPr>
-        <w:t xml:space="preserve"> </w:t>
-      </w:r>
-    </w:p>
-    <w:p>
-      <w:pPr>
-        <w:rPr>
-          <w:sz w:val="18"/>
-        </w:rPr>
-      </w:pPr>
-      <w:r>
-        <w:rPr>
-          <w:sz w:val="18"/>
-        </w:rPr>
-        <w:tab/>
-      </w:r>
-      <w:r>
-        <w:rPr>
-          <w:sz w:val="18"/>
-        </w:rPr>
-        <w:tab/>
-      </w:r>
-      <w:proofErr w:type="gramStart"/>
-      <w:r>
-        <w:rPr>
-          <w:sz w:val="18"/>
-        </w:rPr>
-        <w:t>edits</w:t>
-      </w:r>
-      <w:proofErr w:type="gramEnd"/>
-      <w:r>
-        <w:rPr>
-          <w:sz w:val="18"/>
-        </w:rPr>
-        <w:t xml:space="preserve"> </w:t>
+        <w:t>-LoadGraph(integer array, function formatDate)</w:t>
+      </w:r>
+    </w:p>
+    <w:p>
+      <w:pPr>
+        <w:rPr>
+          <w:sz w:val="18"/>
+        </w:rPr>
+      </w:pPr>
+      <w:r>
+        <w:rPr>
+          <w:b/>
+          <w:sz w:val="20"/>
+        </w:rPr>
+        <w:tab/>
+      </w:r>
+      <w:r>
+        <w:rPr>
+          <w:b/>
+          <w:sz w:val="20"/>
+        </w:rPr>
+        <w:tab/>
+      </w:r>
+      <w:r>
+        <w:rPr>
+          <w:sz w:val="18"/>
+        </w:rPr>
+        <w:t xml:space="preserve">Creates graph based on the array of data received from database broken into time intervals, formatDate </w:t>
+      </w:r>
+    </w:p>
+    <w:p>
+      <w:pPr>
+        <w:rPr>
+          <w:sz w:val="18"/>
+        </w:rPr>
+      </w:pPr>
+      <w:r>
+        <w:rPr>
+          <w:sz w:val="18"/>
+        </w:rPr>
+        <w:tab/>
+      </w:r>
+      <w:r>
+        <w:rPr>
+          <w:sz w:val="18"/>
+        </w:rPr>
+        <w:tab/>
+        <w:t xml:space="preserve">edits </w:t>
       </w:r>
       <w:r>
         <w:rPr>
@@ -1316,8 +975,6 @@
         </w:rPr>
         <w:t xml:space="preserve"> - Used to create basic CSS headers/drop down navigation</w:t>
       </w:r>
-      <w:bookmarkStart w:id="0" w:name="_GoBack"/>
-      <w:bookmarkEnd w:id="0"/>
     </w:p>
     <w:p>
       <w:pPr>

</xml_diff>